<commit_message>
fix: fixing field at Word
</commit_message>
<xml_diff>
--- a/public/doc-lahan/SuratKeteranganBebasBanjir.docx
+++ b/public/doc-lahan/SuratKeteranganBebasBanjir.docx
@@ -826,6 +826,7 @@
     </w:p>
     <w:p>
       <w:pPr>
+        <w:ind w:left="4320"/>
         <w:rPr>
           <w:sz w:val="24"/>
           <w:szCs w:val="24"/>
@@ -858,6 +859,7 @@
     </w:p>
     <w:p>
       <w:pPr>
+        <w:ind w:left="4320"/>
         <w:rPr>
           <w:sz w:val="24"/>
           <w:szCs w:val="24"/>
@@ -873,6 +875,7 @@
     </w:p>
     <w:p>
       <w:pPr>
+        <w:ind w:left="4320"/>
         <w:rPr>
           <w:sz w:val="24"/>
           <w:szCs w:val="24"/>
@@ -904,22 +907,25 @@
     </w:p>
     <w:p>
       <w:pPr>
-        <w:rPr>
-          <w:sz w:val="24"/>
-          <w:szCs w:val="24"/>
-        </w:rPr>
-      </w:pPr>
-    </w:p>
-    <w:p>
-      <w:pPr>
-        <w:rPr>
-          <w:sz w:val="24"/>
-          <w:szCs w:val="24"/>
-        </w:rPr>
-      </w:pPr>
-    </w:p>
-    <w:p>
-      <w:pPr>
+        <w:ind w:left="4320"/>
+        <w:rPr>
+          <w:sz w:val="24"/>
+          <w:szCs w:val="24"/>
+        </w:rPr>
+      </w:pPr>
+    </w:p>
+    <w:p>
+      <w:pPr>
+        <w:ind w:left="4320"/>
+        <w:rPr>
+          <w:sz w:val="24"/>
+          <w:szCs w:val="24"/>
+        </w:rPr>
+      </w:pPr>
+    </w:p>
+    <w:p>
+      <w:pPr>
+        <w:ind w:left="4320"/>
         <w:rPr>
           <w:sz w:val="24"/>
           <w:szCs w:val="24"/>
@@ -944,22 +950,25 @@
     </w:p>
     <w:p>
       <w:pPr>
-        <w:rPr>
-          <w:sz w:val="24"/>
-          <w:szCs w:val="24"/>
-        </w:rPr>
-      </w:pPr>
-    </w:p>
-    <w:p>
-      <w:pPr>
-        <w:rPr>
-          <w:sz w:val="24"/>
-          <w:szCs w:val="24"/>
-        </w:rPr>
-      </w:pPr>
-    </w:p>
-    <w:p>
-      <w:pPr>
+        <w:ind w:left="4320"/>
+        <w:rPr>
+          <w:sz w:val="24"/>
+          <w:szCs w:val="24"/>
+        </w:rPr>
+      </w:pPr>
+    </w:p>
+    <w:p>
+      <w:pPr>
+        <w:ind w:left="4320"/>
+        <w:rPr>
+          <w:sz w:val="24"/>
+          <w:szCs w:val="24"/>
+        </w:rPr>
+      </w:pPr>
+    </w:p>
+    <w:p>
+      <w:pPr>
+        <w:ind w:left="4320"/>
         <w:rPr>
           <w:sz w:val="24"/>
           <w:szCs w:val="24"/>

</xml_diff>